<commit_message>
Added articles notices from Abramkin S.E.
</commit_message>
<xml_diff>
--- a/0_Docs_dir/Сердитов_Журнал.docx
+++ b/0_Docs_dir/Сердитов_Журнал.docx
@@ -562,10 +562,10 @@
                   <v:path o:extrusionok="f" gradientshapeok="t" o:connecttype="rect"/>
                   <o:lock v:ext="edit" aspectratio="t"/>
                 </v:shapetype>
-                <v:shape id="_x0000_i1029" type="#_x0000_t75" style="width:182pt;height:93.35pt" o:ole="">
+                <v:shape id="_x0000_i1025" type="#_x0000_t75" style="width:182.25pt;height:93pt" o:ole="">
                   <v:imagedata r:id="rId9" o:title=""/>
                 </v:shape>
-                <o:OLEObject Type="Embed" ProgID="Equation.DSMT4" ShapeID="_x0000_i1029" DrawAspect="Content" ObjectID="_1677022339" r:id="rId10"/>
+                <o:OLEObject Type="Embed" ProgID="Equation.DSMT4" ShapeID="_x0000_i1025" DrawAspect="Content" ObjectID="_1687549905" r:id="rId10"/>
               </w:object>
             </w:r>
           </w:p>
@@ -665,10 +665,10 @@
                 <w:position w:val="-102"/>
               </w:rPr>
               <w:object w:dxaOrig="5760" w:dyaOrig="2299">
-                <v:shape id="_x0000_i1030" type="#_x0000_t75" style="width:192pt;height:76.65pt" o:ole="">
+                <v:shape id="_x0000_i1026" type="#_x0000_t75" style="width:192pt;height:76.5pt" o:ole="">
                   <v:imagedata r:id="rId11" o:title=""/>
                 </v:shape>
-                <o:OLEObject Type="Embed" ProgID="Equation.DSMT4" ShapeID="_x0000_i1030" DrawAspect="Content" ObjectID="_1677022340" r:id="rId12"/>
+                <o:OLEObject Type="Embed" ProgID="Equation.DSMT4" ShapeID="_x0000_i1026" DrawAspect="Content" ObjectID="_1687549906" r:id="rId12"/>
               </w:object>
             </w:r>
           </w:p>
@@ -999,10 +999,10 @@
                 <w:szCs w:val="28"/>
               </w:rPr>
               <w:object w:dxaOrig="7920" w:dyaOrig="5740">
-                <v:shape id="_x0000_i1031" type="#_x0000_t75" style="width:218.65pt;height:162pt" o:ole="">
+                <v:shape id="_x0000_i1027" type="#_x0000_t75" style="width:218.25pt;height:162pt" o:ole="">
                   <v:imagedata r:id="rId15" o:title=""/>
                 </v:shape>
-                <o:OLEObject Type="Embed" ProgID="Equation.DSMT4" ShapeID="_x0000_i1031" DrawAspect="Content" ObjectID="_1677022341" r:id="rId16"/>
+                <o:OLEObject Type="Embed" ProgID="Equation.DSMT4" ShapeID="_x0000_i1027" DrawAspect="Content" ObjectID="_1687549907" r:id="rId16"/>
               </w:object>
             </w:r>
           </w:p>
@@ -1221,27 +1221,48 @@
     <w:p>
       <w:pPr>
         <w:pStyle w:val="a3"/>
-      </w:pPr>
-      <w:r>
+        <w:rPr>
+          <w:highlight w:val="yellow"/>
+        </w:rPr>
+      </w:pPr>
+      <w:r>
+        <w:rPr>
+          <w:highlight w:val="yellow"/>
+        </w:rPr>
         <w:t>В связи с тем, что рабочий диапазон системы около рабочей точки небольшой, то можно линеаризовать математическую модель в рабочей точке и применить классические методы синтеза регулятора, широко изученные в теории автоматического управления линейными системами. А именно, предпринята попытка синтеза модального регулятора.</w:t>
       </w:r>
     </w:p>
     <w:p>
       <w:pPr>
         <w:pStyle w:val="a3"/>
-      </w:pPr>
-      <w:r>
+        <w:rPr>
+          <w:highlight w:val="yellow"/>
+        </w:rPr>
+      </w:pPr>
+      <w:r>
+        <w:rPr>
+          <w:highlight w:val="yellow"/>
+        </w:rPr>
         <w:t>Исследование возможности разработки модального регулятора было осуществлено с помощью создания скрипта в пакете прикладных программ Matlab. Упрощённый вид алгоритма приведён ниже:</w:t>
       </w:r>
     </w:p>
     <w:p>
       <w:pPr>
         <w:pStyle w:val="a3"/>
-      </w:pPr>
-      <w:r>
+        <w:rPr>
+          <w:highlight w:val="yellow"/>
+        </w:rPr>
+      </w:pPr>
+      <w:r>
+        <w:rPr>
+          <w:highlight w:val="yellow"/>
+        </w:rPr>
         <w:t>1)</w:t>
       </w:r>
       <w:r>
+        <w:rPr>
+          <w:highlight w:val="yellow"/>
+        </w:rPr>
         <w:tab/>
         <w:t xml:space="preserve">Модель ОРК в форме пространства состояний (ФПС) линеаризуем (линеаризация встроенными средствами программы SimInTech) и экспортируем из SimInTech.  Получены матрицы следующих размерностей: A[35x35], B[35x1], C[1x35], D[1x1]); </w:t>
       </w:r>
@@ -1249,11 +1270,20 @@
     <w:p>
       <w:pPr>
         <w:pStyle w:val="a3"/>
-      </w:pPr>
-      <w:r>
+        <w:rPr>
+          <w:highlight w:val="yellow"/>
+        </w:rPr>
+      </w:pPr>
+      <w:r>
+        <w:rPr>
+          <w:highlight w:val="yellow"/>
+        </w:rPr>
         <w:t>2)</w:t>
       </w:r>
       <w:r>
+        <w:rPr>
+          <w:highlight w:val="yellow"/>
+        </w:rPr>
         <w:tab/>
         <w:t>С целью первичной проверки корректностью линеаризации, проводим проверку на отрицательность собственных чисел и в результате получаем вектор комплексных значений с отрицательной вещественной частью, что говорит об устойчивости системы;</w:t>
       </w:r>
@@ -1261,11 +1291,20 @@
     <w:p>
       <w:pPr>
         <w:pStyle w:val="a3"/>
-      </w:pPr>
-      <w:r>
+        <w:rPr>
+          <w:highlight w:val="yellow"/>
+        </w:rPr>
+      </w:pPr>
+      <w:r>
+        <w:rPr>
+          <w:highlight w:val="yellow"/>
+        </w:rPr>
         <w:t>3)</w:t>
       </w:r>
       <w:r>
+        <w:rPr>
+          <w:highlight w:val="yellow"/>
+        </w:rPr>
         <w:tab/>
         <w:t>Формируем матрицы управляемости и наблюдаемости по известным формулам:</w:t>
       </w:r>
@@ -1275,18 +1314,20 @@
         <w:pStyle w:val="a3"/>
         <w:jc w:val="center"/>
         <w:rPr>
+          <w:highlight w:val="yellow"/>
           <w:lang w:val="en-US"/>
         </w:rPr>
       </w:pPr>
       <w:r>
         <w:rPr>
           <w:position w:val="-12"/>
+          <w:highlight w:val="yellow"/>
         </w:rPr>
         <w:object w:dxaOrig="2799" w:dyaOrig="380">
-          <v:shape id="_x0000_i1025" type="#_x0000_t75" style="width:134pt;height:18.65pt" o:ole="">
+          <v:shape id="_x0000_i1028" type="#_x0000_t75" style="width:134.25pt;height:18.75pt" o:ole="">
             <v:imagedata r:id="rId18" o:title=""/>
           </v:shape>
-          <o:OLEObject Type="Embed" ProgID="Equation.DSMT4" ShapeID="_x0000_i1025" DrawAspect="Content" ObjectID="_1677022342" r:id="rId19"/>
+          <o:OLEObject Type="Embed" ProgID="Equation.DSMT4" ShapeID="_x0000_i1028" DrawAspect="Content" ObjectID="_1687549908" r:id="rId19"/>
         </w:object>
       </w:r>
     </w:p>
@@ -1296,17 +1337,19 @@
         <w:jc w:val="center"/>
         <w:rPr>
           <w:szCs w:val="28"/>
+          <w:highlight w:val="yellow"/>
         </w:rPr>
       </w:pPr>
       <w:r>
         <w:rPr>
           <w:position w:val="-84"/>
+          <w:highlight w:val="yellow"/>
         </w:rPr>
         <w:object w:dxaOrig="1219" w:dyaOrig="1800">
-          <v:shape id="_x0000_i1026" type="#_x0000_t75" style="width:44pt;height:64.65pt" o:ole="">
+          <v:shape id="_x0000_i1029" type="#_x0000_t75" style="width:44.25pt;height:64.5pt" o:ole="">
             <v:imagedata r:id="rId20" o:title=""/>
           </v:shape>
-          <o:OLEObject Type="Embed" ProgID="Equation.DSMT4" ShapeID="_x0000_i1026" DrawAspect="Content" ObjectID="_1677022343" r:id="rId21"/>
+          <o:OLEObject Type="Embed" ProgID="Equation.DSMT4" ShapeID="_x0000_i1029" DrawAspect="Content" ObjectID="_1687549909" r:id="rId21"/>
         </w:object>
       </w:r>
     </w:p>
@@ -1315,83 +1358,58 @@
         <w:pStyle w:val="a3"/>
         <w:rPr>
           <w:szCs w:val="28"/>
-        </w:rPr>
-      </w:pPr>
-      <w:r>
-        <w:rPr>
-          <w:szCs w:val="28"/>
-        </w:rPr>
-        <w:t>Проводим проверку ранга матриц управляемости и наблюдаемости:</w:t>
-      </w:r>
-      <w:r>
-        <w:rPr>
-          <w:szCs w:val="28"/>
-        </w:rPr>
-        <w:t xml:space="preserve"> </w:t>
+          <w:highlight w:val="yellow"/>
+        </w:rPr>
+      </w:pPr>
+      <w:r>
+        <w:rPr>
+          <w:szCs w:val="28"/>
+          <w:highlight w:val="yellow"/>
+        </w:rPr>
+        <w:t xml:space="preserve">Проводим проверку ранга матриц управляемости и наблюдаемости: </w:t>
       </w:r>
       <w:r>
         <w:rPr>
           <w:position w:val="-10"/>
+          <w:highlight w:val="yellow"/>
         </w:rPr>
         <w:object w:dxaOrig="1320" w:dyaOrig="340">
-          <v:shape id="_x0000_i1027" type="#_x0000_t75" style="width:66pt;height:16.65pt" o:ole="">
+          <v:shape id="_x0000_i1030" type="#_x0000_t75" style="width:66pt;height:16.5pt" o:ole="">
             <v:imagedata r:id="rId22" o:title=""/>
           </v:shape>
-          <o:OLEObject Type="Embed" ProgID="Equation.DSMT4" ShapeID="_x0000_i1027" DrawAspect="Content" ObjectID="_1677022344" r:id="rId23"/>
+          <o:OLEObject Type="Embed" ProgID="Equation.DSMT4" ShapeID="_x0000_i1030" DrawAspect="Content" ObjectID="_1687549910" r:id="rId23"/>
         </w:object>
       </w:r>
       <w:r>
+        <w:rPr>
+          <w:highlight w:val="yellow"/>
+        </w:rPr>
         <w:t xml:space="preserve">, а </w:t>
       </w:r>
       <w:r>
         <w:rPr>
           <w:position w:val="-10"/>
+          <w:highlight w:val="yellow"/>
         </w:rPr>
         <w:object w:dxaOrig="1280" w:dyaOrig="340">
-          <v:shape id="_x0000_i1028" type="#_x0000_t75" style="width:64pt;height:16.65pt" o:ole="">
+          <v:shape id="_x0000_i1031" type="#_x0000_t75" style="width:63.75pt;height:16.5pt" o:ole="">
             <v:imagedata r:id="rId24" o:title=""/>
           </v:shape>
-          <o:OLEObject Type="Embed" ProgID="Equation.DSMT4" ShapeID="_x0000_i1028" DrawAspect="Content" ObjectID="_1677022345" r:id="rId25"/>
+          <o:OLEObject Type="Embed" ProgID="Equation.DSMT4" ShapeID="_x0000_i1031" DrawAspect="Content" ObjectID="_1687549911" r:id="rId25"/>
         </w:object>
       </w:r>
       <w:r>
+        <w:rPr>
+          <w:highlight w:val="yellow"/>
+        </w:rPr>
         <w:t>. П</w:t>
       </w:r>
       <w:r>
         <w:rPr>
           <w:szCs w:val="28"/>
-        </w:rPr>
-        <w:t xml:space="preserve">олученные </w:t>
-      </w:r>
-      <w:r>
-        <w:rPr>
-          <w:szCs w:val="28"/>
-        </w:rPr>
-        <w:t xml:space="preserve">ранги матриц управляемости и наблюдаемости намного меньше порядка матрицы состояния (A[35x35]), </w:t>
-      </w:r>
-      <w:r>
-        <w:rPr>
-          <w:szCs w:val="28"/>
-        </w:rPr>
-        <w:t>а значит</w:t>
-      </w:r>
-      <w:r>
-        <w:rPr>
-          <w:szCs w:val="28"/>
-        </w:rPr>
-        <w:t xml:space="preserve"> классическая теория управления для сосредоточенных систем, говорит нам, что данная система </w:t>
-      </w:r>
-      <w:r>
-        <w:rPr>
-          <w:szCs w:val="28"/>
-        </w:rPr>
-        <w:t>полностью</w:t>
-      </w:r>
-      <w:r>
-        <w:rPr>
-          <w:szCs w:val="28"/>
-        </w:rPr>
-        <w:t xml:space="preserve"> не наблюдаема и не управляема.</w:t>
+          <w:highlight w:val="yellow"/>
+        </w:rPr>
+        <w:t>олученные ранги матриц управляемости и наблюдаемости намного меньше порядка матрицы состояния (A[35x35]), а значит классическая теория управления для сосредоточенных систем, говорит нам, что данная система полностью не наблюдаема и не управляема.</w:t>
       </w:r>
     </w:p>
     <w:p>
@@ -1405,18 +1423,21 @@
       <w:r>
         <w:rPr>
           <w:szCs w:val="28"/>
+          <w:highlight w:val="yellow"/>
         </w:rPr>
         <w:t>Для не полностью наблюдаемых и не полностью</w:t>
       </w:r>
       <w:r>
         <w:rPr>
           <w:szCs w:val="28"/>
+          <w:highlight w:val="yellow"/>
         </w:rPr>
         <w:t xml:space="preserve"> управляемых систем, в работе [4</w:t>
       </w:r>
       <w:r>
         <w:rPr>
           <w:szCs w:val="28"/>
+          <w:highlight w:val="yellow"/>
         </w:rPr>
         <w:t>], на стр. 4 – 7, указаны способы приведения системы к минимальной реализации. Но на основании этой работы, были получены нулевые коэффициенты обратных связей компенсационного воздействия, что является абсурдным.</w:t>
       </w:r>
@@ -1426,11 +1447,13 @@
         <w:pStyle w:val="a3"/>
         <w:rPr>
           <w:szCs w:val="28"/>
-        </w:rPr>
-      </w:pPr>
-      <w:r>
-        <w:rPr>
-          <w:szCs w:val="28"/>
+          <w:highlight w:val="yellow"/>
+        </w:rPr>
+      </w:pPr>
+      <w:r>
+        <w:rPr>
+          <w:szCs w:val="28"/>
+          <w:highlight w:val="yellow"/>
         </w:rPr>
         <w:lastRenderedPageBreak/>
         <w:t>В связи с этим, было сделаны следующие выводы:</w:t>
@@ -1446,17 +1469,20 @@
         <w:ind w:left="0" w:firstLine="284"/>
         <w:rPr>
           <w:szCs w:val="28"/>
-        </w:rPr>
-      </w:pPr>
-      <w:r>
-        <w:rPr>
-          <w:szCs w:val="28"/>
+          <w:highlight w:val="yellow"/>
+        </w:rPr>
+      </w:pPr>
+      <w:r>
+        <w:rPr>
+          <w:szCs w:val="28"/>
+          <w:highlight w:val="yellow"/>
         </w:rPr>
         <w:t>о</w:t>
       </w:r>
       <w:r>
         <w:rPr>
           <w:szCs w:val="28"/>
+          <w:highlight w:val="yellow"/>
         </w:rPr>
         <w:t>дной из основных причин неудачи при создании модального регулятора заключается в том, что система сложная, т.к. является нелинейной и распределённой в пространстве;</w:t>
       </w:r>
@@ -1471,31 +1497,22 @@
         <w:ind w:left="0" w:firstLine="284"/>
         <w:rPr>
           <w:szCs w:val="28"/>
-        </w:rPr>
-      </w:pPr>
-      <w:r>
-        <w:rPr>
-          <w:szCs w:val="28"/>
+          <w:highlight w:val="yellow"/>
+        </w:rPr>
+      </w:pPr>
+      <w:r>
+        <w:rPr>
+          <w:szCs w:val="28"/>
+          <w:highlight w:val="yellow"/>
         </w:rPr>
         <w:t>и</w:t>
       </w:r>
       <w:r>
         <w:rPr>
           <w:szCs w:val="28"/>
-        </w:rPr>
-        <w:t>з-за того, что</w:t>
-      </w:r>
-      <w:r>
-        <w:rPr>
-          <w:szCs w:val="28"/>
-        </w:rPr>
-        <w:t xml:space="preserve"> ранги матриц управляемости и наблюдаемости </w:t>
-      </w:r>
-      <w:r>
-        <w:rPr>
-          <w:szCs w:val="28"/>
-        </w:rPr>
-        <w:t>намного меньше порядка матрицы состояния (A[35x35]), данная система полностью не наблюдаема и не управляема;</w:t>
+          <w:highlight w:val="yellow"/>
+        </w:rPr>
+        <w:t>з-за того, что ранги матриц управляемости и наблюдаемости намного меньше порядка матрицы состояния (A[35x35]), данная система полностью не наблюдаема и не управляема;</w:t>
       </w:r>
     </w:p>
     <w:p>
@@ -1508,43 +1525,44 @@
         <w:ind w:left="0" w:firstLine="284"/>
         <w:rPr>
           <w:szCs w:val="28"/>
-        </w:rPr>
-      </w:pPr>
-      <w:r>
-        <w:rPr>
-          <w:szCs w:val="28"/>
+          <w:highlight w:val="yellow"/>
+        </w:rPr>
+      </w:pPr>
+      <w:r>
+        <w:rPr>
+          <w:szCs w:val="28"/>
+          <w:highlight w:val="yellow"/>
         </w:rPr>
         <w:t>п</w:t>
       </w:r>
       <w:r>
         <w:rPr>
           <w:szCs w:val="28"/>
+          <w:highlight w:val="yellow"/>
         </w:rPr>
         <w:t xml:space="preserve">ри использовании метода </w:t>
       </w:r>
       <w:r>
         <w:rPr>
           <w:szCs w:val="28"/>
+          <w:highlight w:val="yellow"/>
         </w:rPr>
         <w:t>минимальной реализации [4</w:t>
       </w:r>
       <w:r>
         <w:rPr>
           <w:szCs w:val="28"/>
-        </w:rPr>
-        <w:t>] были получены неадекватные коэффициенты обратных связей компенсационного</w:t>
-      </w:r>
-      <w:r>
-        <w:rPr>
-          <w:szCs w:val="28"/>
-        </w:rPr>
-        <w:t xml:space="preserve"> воздействия;</w:t>
+          <w:highlight w:val="yellow"/>
+        </w:rPr>
+        <w:t>] были получены неадекватные коэффициенты обратных связей компенсационного воздействия;</w:t>
       </w:r>
     </w:p>
     <w:p>
       <w:pPr>
         <w:pStyle w:val="1"/>
       </w:pPr>
+      <w:bookmarkStart w:id="0" w:name="_GoBack"/>
+      <w:bookmarkEnd w:id="0"/>
       <w:r>
         <w:t>Мотивация создания адаптивного регулятора и сравнение его с ПИ-регулятором</w:t>
       </w:r>
@@ -2001,12 +2019,7 @@
         <w:t>и теплового излучения в модели т</w:t>
       </w:r>
       <w:r>
-        <w:t>еплообменника. Если бы такой источник был бы встроен в систему, то в этом случае было бы обоснована концепция дв</w:t>
-      </w:r>
-      <w:bookmarkStart w:id="0" w:name="_GoBack"/>
-      <w:bookmarkEnd w:id="0"/>
-      <w:r>
-        <w:t>ухконтурного регулирования.</w:t>
+        <w:t>еплообменника. Если бы такой источник был бы встроен в систему, то в этом случае было бы обоснована концепция двухконтурного регулирования.</w:t>
       </w:r>
     </w:p>
     <w:p>
@@ -5028,7 +5041,7 @@
 </file>
 
 <file path=customXml/itemProps1.xml><?xml version="1.0" encoding="utf-8"?>
-<ds:datastoreItem xmlns:ds="http://schemas.openxmlformats.org/officeDocument/2006/customXml" ds:itemID="{BBC5E10A-717E-4502-A6C8-2EE0433FC73F}">
+<ds:datastoreItem xmlns:ds="http://schemas.openxmlformats.org/officeDocument/2006/customXml" ds:itemID="{93C9C50A-9D08-4A26-8E82-1DDFEE169D08}">
   <ds:schemaRefs>
     <ds:schemaRef ds:uri="http://schemas.openxmlformats.org/officeDocument/2006/bibliography"/>
   </ds:schemaRefs>

</xml_diff>